<commit_message>
I have adjusted the timeline for this project (see the proposal document).
</commit_message>
<xml_diff>
--- a/documents/proposal.docx
+++ b/documents/proposal.docx
@@ -1307,7 +1307,6 @@
           <w:color w:val="000000" w:themeColor="text1"/>
         </w:rPr>
       </w:pPr>
-      <w:bookmarkStart w:id="0" w:name="_GoBack"/>
       <w:r>
         <w:rPr>
           <w:noProof/>
@@ -1357,7 +1356,6 @@
         </w:drawing>
       </w:r>
     </w:p>
-    <w:bookmarkEnd w:id="0"/>
     <w:p>
       <w:pPr>
         <w:rPr>
@@ -1939,8 +1937,8 @@
           <w:color w:val="000000" w:themeColor="text1"/>
         </w:rPr>
       </w:pPr>
-      <w:bookmarkStart w:id="1" w:name="_qcj9l4kbxc73" w:colFirst="0" w:colLast="0"/>
-      <w:bookmarkEnd w:id="1"/>
+      <w:bookmarkStart w:id="0" w:name="_qcj9l4kbxc73" w:colFirst="0" w:colLast="0"/>
+      <w:bookmarkEnd w:id="0"/>
       <w:r>
         <w:rPr>
           <w:rFonts w:ascii="Times New Roman" w:eastAsia="Times New Roman" w:hAnsi="Times New Roman" w:cs="Times New Roman"/>
@@ -2230,7 +2228,7 @@
                 <w:sz w:val="24"/>
                 <w:szCs w:val="24"/>
               </w:rPr>
-              <w:t>Sept. 22</w:t>
+              <w:t>Sept. 15</w:t>
             </w:r>
           </w:p>
         </w:tc>
@@ -2260,7 +2258,7 @@
                 <w:sz w:val="24"/>
                 <w:szCs w:val="24"/>
               </w:rPr>
-              <w:t>Oct. 6</w:t>
+              <w:t>Sept. 29</w:t>
             </w:r>
           </w:p>
         </w:tc>
@@ -2290,7 +2288,7 @@
                 <w:sz w:val="24"/>
                 <w:szCs w:val="24"/>
               </w:rPr>
-              <w:t>Oct. 27</w:t>
+              <w:t>Oct. 13</w:t>
             </w:r>
           </w:p>
         </w:tc>
@@ -2320,7 +2318,7 @@
                 <w:sz w:val="24"/>
                 <w:szCs w:val="24"/>
               </w:rPr>
-              <w:t>Nov. 10</w:t>
+              <w:t>Oct. 27</w:t>
             </w:r>
           </w:p>
         </w:tc>
@@ -2350,7 +2348,7 @@
                 <w:sz w:val="24"/>
                 <w:szCs w:val="24"/>
               </w:rPr>
-              <w:t>Dec. 1</w:t>
+              <w:t>Nov. 10</w:t>
             </w:r>
           </w:p>
         </w:tc>
@@ -2380,8 +2378,10 @@
                 <w:sz w:val="24"/>
                 <w:szCs w:val="24"/>
               </w:rPr>
-              <w:t>Dec. 15</w:t>
+              <w:t>Dec. 1</w:t>
             </w:r>
+            <w:bookmarkStart w:id="1" w:name="_GoBack"/>
+            <w:bookmarkEnd w:id="1"/>
           </w:p>
         </w:tc>
       </w:tr>

</xml_diff>